<commit_message>
Final task period setting
</commit_message>
<xml_diff>
--- a/doc/Assignment03.docx
+++ b/doc/Assignment03.docx
@@ -6,12 +6,19 @@
       <w:pPr>
         <w:pStyle w:val="Titolo1"/>
       </w:pPr>
-      <w:r>
-        <w:t xml:space="preserve">Assignment #03 </w:t>
-      </w:r>
+      <w:proofErr w:type="spellStart"/>
+      <w:r>
+        <w:t>Assignment</w:t>
+      </w:r>
+      <w:proofErr w:type="spellEnd"/>
+      <w:r>
+        <w:t xml:space="preserve"> #03 </w:t>
+      </w:r>
+      <w:proofErr w:type="spellStart"/>
       <w:r>
         <w:t>SmartGarden</w:t>
       </w:r>
+      <w:proofErr w:type="spellEnd"/>
     </w:p>
     <w:p/>
     <w:p>
@@ -57,8 +64,13 @@
       <w:r>
         <w:t xml:space="preserve">Garden </w:t>
       </w:r>
-      <w:r>
-        <w:t>Sensorboard tramite http</w:t>
+      <w:proofErr w:type="spellStart"/>
+      <w:r>
+        <w:t>Sensorboard</w:t>
+      </w:r>
+      <w:proofErr w:type="spellEnd"/>
+      <w:r>
+        <w:t xml:space="preserve"> tramite http</w:t>
       </w:r>
     </w:p>
     <w:p>
@@ -78,7 +90,23 @@
     </w:p>
     <w:p>
       <w:r>
-        <w:t>Il Garden Service è stato realizzato in Java, utilizzando la libreria vertex per rendere disponibile il server alla dashboard e alla sensorboard sulla porta 8080. In generale il suo comportamento presenta due parti fondamentali, la prima consiste in una reazione alle richieste http (POST per la sensorboard e GET per la dashboard) per ricevere i dati delle misurazioni e per condividere alla dashboard lo stato del sistema</w:t>
+        <w:t xml:space="preserve">Il Garden Service è stato realizzato in Java, utilizzando la libreria vertex per rendere disponibile il server alla dashboard e alla </w:t>
+      </w:r>
+      <w:proofErr w:type="spellStart"/>
+      <w:r>
+        <w:t>sensorboard</w:t>
+      </w:r>
+      <w:proofErr w:type="spellEnd"/>
+      <w:r>
+        <w:t xml:space="preserve"> sulla porta 8080. In generale il suo comportamento presenta due parti fondamentali, la prima consiste in una reazione alle richieste http (POST per la </w:t>
+      </w:r>
+      <w:proofErr w:type="spellStart"/>
+      <w:r>
+        <w:t>sensorboard</w:t>
+      </w:r>
+      <w:proofErr w:type="spellEnd"/>
+      <w:r>
+        <w:t xml:space="preserve"> e GET per la dashboard) per ricevere i dati delle misurazioni e per condividere alla dashboard lo stato del sistema</w:t>
       </w:r>
       <w:r>
         <w:t xml:space="preserve"> tramite oggetti JSON</w:t>
@@ -178,16 +206,193 @@
         <w:rPr>
           <w:b/>
           <w:bCs/>
-        </w:rPr>
-      </w:pPr>
-      <w:r>
-        <w:rPr>
-          <w:b/>
-          <w:bCs/>
+          <w:sz w:val="26"/>
+          <w:szCs w:val="26"/>
+        </w:rPr>
+      </w:pPr>
+      <w:proofErr w:type="spellStart"/>
+      <w:r>
+        <w:rPr>
+          <w:b/>
+          <w:bCs/>
+          <w:sz w:val="26"/>
+          <w:szCs w:val="26"/>
         </w:rPr>
         <w:lastRenderedPageBreak/>
         <w:t>LightSystemTask</w:t>
       </w:r>
+      <w:proofErr w:type="spellEnd"/>
+    </w:p>
+    <w:p>
+      <w:pPr>
+        <w:rPr>
+          <w:b/>
+          <w:bCs/>
+        </w:rPr>
+      </w:pPr>
+      <w:r>
+        <w:rPr>
+          <w:noProof/>
+        </w:rPr>
+        <w:drawing>
+          <wp:anchor distT="0" distB="0" distL="114300" distR="114300" simplePos="0" relativeHeight="251658240" behindDoc="1" locked="0" layoutInCell="1" allowOverlap="1" wp14:anchorId="276FDDC8" wp14:editId="1722945B">
+            <wp:simplePos x="0" y="0"/>
+            <wp:positionH relativeFrom="margin">
+              <wp:align>center</wp:align>
+            </wp:positionH>
+            <wp:positionV relativeFrom="paragraph">
+              <wp:posOffset>193675</wp:posOffset>
+            </wp:positionV>
+            <wp:extent cx="5326380" cy="3404281"/>
+            <wp:effectExtent l="0" t="0" r="7620" b="5715"/>
+            <wp:wrapNone/>
+            <wp:docPr id="1" name="Immagine 1"/>
+            <wp:cNvGraphicFramePr>
+              <a:graphicFrameLocks xmlns:a="http://schemas.openxmlformats.org/drawingml/2006/main" noChangeAspect="1"/>
+            </wp:cNvGraphicFramePr>
+            <a:graphic xmlns:a="http://schemas.openxmlformats.org/drawingml/2006/main">
+              <a:graphicData uri="http://schemas.openxmlformats.org/drawingml/2006/picture">
+                <pic:pic xmlns:pic="http://schemas.openxmlformats.org/drawingml/2006/picture">
+                  <pic:nvPicPr>
+                    <pic:cNvPr id="0" name="Picture 1"/>
+                    <pic:cNvPicPr>
+                      <a:picLocks noChangeAspect="1" noChangeArrowheads="1"/>
+                    </pic:cNvPicPr>
+                  </pic:nvPicPr>
+                  <pic:blipFill>
+                    <a:blip r:embed="rId7">
+                      <a:extLst>
+                        <a:ext uri="{28A0092B-C50C-407E-A947-70E740481C1C}">
+                          <a14:useLocalDpi xmlns:a14="http://schemas.microsoft.com/office/drawing/2010/main" val="0"/>
+                        </a:ext>
+                      </a:extLst>
+                    </a:blip>
+                    <a:srcRect/>
+                    <a:stretch>
+                      <a:fillRect/>
+                    </a:stretch>
+                  </pic:blipFill>
+                  <pic:spPr bwMode="auto">
+                    <a:xfrm>
+                      <a:off x="0" y="0"/>
+                      <a:ext cx="5326380" cy="3404281"/>
+                    </a:xfrm>
+                    <a:prstGeom prst="rect">
+                      <a:avLst/>
+                    </a:prstGeom>
+                    <a:noFill/>
+                    <a:ln>
+                      <a:noFill/>
+                    </a:ln>
+                  </pic:spPr>
+                </pic:pic>
+              </a:graphicData>
+            </a:graphic>
+            <wp14:sizeRelH relativeFrom="page">
+              <wp14:pctWidth>0</wp14:pctWidth>
+            </wp14:sizeRelH>
+            <wp14:sizeRelV relativeFrom="page">
+              <wp14:pctHeight>0</wp14:pctHeight>
+            </wp14:sizeRelV>
+          </wp:anchor>
+        </w:drawing>
+      </w:r>
+    </w:p>
+    <w:p>
+      <w:pPr>
+        <w:rPr>
+          <w:b/>
+          <w:bCs/>
+        </w:rPr>
+      </w:pPr>
+    </w:p>
+    <w:p>
+      <w:pPr>
+        <w:rPr>
+          <w:b/>
+          <w:bCs/>
+        </w:rPr>
+      </w:pPr>
+    </w:p>
+    <w:p>
+      <w:pPr>
+        <w:rPr>
+          <w:b/>
+          <w:bCs/>
+        </w:rPr>
+      </w:pPr>
+    </w:p>
+    <w:p>
+      <w:pPr>
+        <w:rPr>
+          <w:b/>
+          <w:bCs/>
+        </w:rPr>
+      </w:pPr>
+    </w:p>
+    <w:p>
+      <w:pPr>
+        <w:rPr>
+          <w:b/>
+          <w:bCs/>
+        </w:rPr>
+      </w:pPr>
+    </w:p>
+    <w:p>
+      <w:pPr>
+        <w:rPr>
+          <w:b/>
+          <w:bCs/>
+        </w:rPr>
+      </w:pPr>
+    </w:p>
+    <w:p>
+      <w:pPr>
+        <w:rPr>
+          <w:b/>
+          <w:bCs/>
+        </w:rPr>
+      </w:pPr>
+    </w:p>
+    <w:p>
+      <w:pPr>
+        <w:rPr>
+          <w:b/>
+          <w:bCs/>
+        </w:rPr>
+      </w:pPr>
+    </w:p>
+    <w:p>
+      <w:pPr>
+        <w:rPr>
+          <w:b/>
+          <w:bCs/>
+        </w:rPr>
+      </w:pPr>
+    </w:p>
+    <w:p>
+      <w:pPr>
+        <w:rPr>
+          <w:b/>
+          <w:bCs/>
+        </w:rPr>
+      </w:pPr>
+    </w:p>
+    <w:p>
+      <w:pPr>
+        <w:rPr>
+          <w:b/>
+          <w:bCs/>
+        </w:rPr>
+      </w:pPr>
+    </w:p>
+    <w:p>
+      <w:pPr>
+        <w:rPr>
+          <w:b/>
+          <w:bCs/>
+        </w:rPr>
+      </w:pPr>
     </w:p>
     <w:p>
       <w:r>
@@ -240,21 +445,101 @@
           <w:bCs/>
         </w:rPr>
       </w:pPr>
-      <w:r>
-        <w:rPr>
-          <w:b/>
-          <w:bCs/>
-        </w:rPr>
-        <w:t>Irrigation</w:t>
-      </w:r>
-      <w:r>
-        <w:rPr>
-          <w:b/>
-          <w:bCs/>
-        </w:rPr>
-        <w:t>SystemTask</w:t>
-      </w:r>
-    </w:p>
+    </w:p>
+    <w:p>
+      <w:pPr>
+        <w:rPr>
+          <w:b/>
+          <w:bCs/>
+          <w:sz w:val="26"/>
+          <w:szCs w:val="26"/>
+        </w:rPr>
+      </w:pPr>
+      <w:proofErr w:type="spellStart"/>
+      <w:r>
+        <w:rPr>
+          <w:b/>
+          <w:bCs/>
+          <w:sz w:val="26"/>
+          <w:szCs w:val="26"/>
+        </w:rPr>
+        <w:t>IrrigationSystemTask</w:t>
+      </w:r>
+      <w:proofErr w:type="spellEnd"/>
+    </w:p>
+    <w:p>
+      <w:r>
+        <w:rPr>
+          <w:b/>
+          <w:bCs/>
+          <w:noProof/>
+        </w:rPr>
+        <w:drawing>
+          <wp:anchor distT="0" distB="0" distL="114300" distR="114300" simplePos="0" relativeHeight="251659264" behindDoc="1" locked="0" layoutInCell="1" allowOverlap="1" wp14:anchorId="14D9A5BF" wp14:editId="5C0AA551">
+            <wp:simplePos x="0" y="0"/>
+            <wp:positionH relativeFrom="margin">
+              <wp:align>center</wp:align>
+            </wp:positionH>
+            <wp:positionV relativeFrom="paragraph">
+              <wp:posOffset>5715</wp:posOffset>
+            </wp:positionV>
+            <wp:extent cx="6118860" cy="2385060"/>
+            <wp:effectExtent l="0" t="0" r="0" b="0"/>
+            <wp:wrapNone/>
+            <wp:docPr id="2" name="Immagine 2"/>
+            <wp:cNvGraphicFramePr>
+              <a:graphicFrameLocks xmlns:a="http://schemas.openxmlformats.org/drawingml/2006/main" noChangeAspect="1"/>
+            </wp:cNvGraphicFramePr>
+            <a:graphic xmlns:a="http://schemas.openxmlformats.org/drawingml/2006/main">
+              <a:graphicData uri="http://schemas.openxmlformats.org/drawingml/2006/picture">
+                <pic:pic xmlns:pic="http://schemas.openxmlformats.org/drawingml/2006/picture">
+                  <pic:nvPicPr>
+                    <pic:cNvPr id="0" name="Picture 2"/>
+                    <pic:cNvPicPr>
+                      <a:picLocks noChangeAspect="1" noChangeArrowheads="1"/>
+                    </pic:cNvPicPr>
+                  </pic:nvPicPr>
+                  <pic:blipFill>
+                    <a:blip r:embed="rId8">
+                      <a:extLst>
+                        <a:ext uri="{28A0092B-C50C-407E-A947-70E740481C1C}">
+                          <a14:useLocalDpi xmlns:a14="http://schemas.microsoft.com/office/drawing/2010/main" val="0"/>
+                        </a:ext>
+                      </a:extLst>
+                    </a:blip>
+                    <a:srcRect/>
+                    <a:stretch>
+                      <a:fillRect/>
+                    </a:stretch>
+                  </pic:blipFill>
+                  <pic:spPr bwMode="auto">
+                    <a:xfrm>
+                      <a:off x="0" y="0"/>
+                      <a:ext cx="6118860" cy="2385060"/>
+                    </a:xfrm>
+                    <a:prstGeom prst="rect">
+                      <a:avLst/>
+                    </a:prstGeom>
+                    <a:noFill/>
+                    <a:ln>
+                      <a:noFill/>
+                    </a:ln>
+                  </pic:spPr>
+                </pic:pic>
+              </a:graphicData>
+            </a:graphic>
+          </wp:anchor>
+        </w:drawing>
+      </w:r>
+    </w:p>
+    <w:p/>
+    <w:p/>
+    <w:p/>
+    <w:p/>
+    <w:p/>
+    <w:p/>
+    <w:p/>
+    <w:p/>
     <w:p>
       <w:r>
         <w:t xml:space="preserve">Questo task incapsula la gestione del sistema di irrigazione. Presenta tre stati fondamentali: OPEN, CLOSED e SLEEP_STATE. </w:t>
@@ -268,16 +553,95 @@
         <w:rPr>
           <w:b/>
           <w:bCs/>
-        </w:rPr>
-      </w:pPr>
-      <w:r>
-        <w:rPr>
-          <w:b/>
-          <w:bCs/>
+          <w:sz w:val="26"/>
+          <w:szCs w:val="26"/>
+        </w:rPr>
+      </w:pPr>
+      <w:r>
+        <w:rPr>
+          <w:noProof/>
+          <w:sz w:val="26"/>
+          <w:szCs w:val="26"/>
+        </w:rPr>
+        <w:lastRenderedPageBreak/>
+        <w:drawing>
+          <wp:anchor distT="0" distB="0" distL="114300" distR="114300" simplePos="0" relativeHeight="251660288" behindDoc="1" locked="0" layoutInCell="1" allowOverlap="1" wp14:anchorId="5A2A9A8B" wp14:editId="41FFE2D5">
+            <wp:simplePos x="0" y="0"/>
+            <wp:positionH relativeFrom="margin">
+              <wp:align>center</wp:align>
+            </wp:positionH>
+            <wp:positionV relativeFrom="paragraph">
+              <wp:posOffset>288925</wp:posOffset>
+            </wp:positionV>
+            <wp:extent cx="5006340" cy="2453640"/>
+            <wp:effectExtent l="0" t="0" r="3810" b="3810"/>
+            <wp:wrapNone/>
+            <wp:docPr id="4" name="Immagine 4"/>
+            <wp:cNvGraphicFramePr>
+              <a:graphicFrameLocks xmlns:a="http://schemas.openxmlformats.org/drawingml/2006/main" noChangeAspect="1"/>
+            </wp:cNvGraphicFramePr>
+            <a:graphic xmlns:a="http://schemas.openxmlformats.org/drawingml/2006/main">
+              <a:graphicData uri="http://schemas.openxmlformats.org/drawingml/2006/picture">
+                <pic:pic xmlns:pic="http://schemas.openxmlformats.org/drawingml/2006/picture">
+                  <pic:nvPicPr>
+                    <pic:cNvPr id="0" name="Picture 4"/>
+                    <pic:cNvPicPr>
+                      <a:picLocks noChangeAspect="1" noChangeArrowheads="1"/>
+                    </pic:cNvPicPr>
+                  </pic:nvPicPr>
+                  <pic:blipFill>
+                    <a:blip r:embed="rId9">
+                      <a:extLst>
+                        <a:ext uri="{28A0092B-C50C-407E-A947-70E740481C1C}">
+                          <a14:useLocalDpi xmlns:a14="http://schemas.microsoft.com/office/drawing/2010/main" val="0"/>
+                        </a:ext>
+                      </a:extLst>
+                    </a:blip>
+                    <a:srcRect/>
+                    <a:stretch>
+                      <a:fillRect/>
+                    </a:stretch>
+                  </pic:blipFill>
+                  <pic:spPr bwMode="auto">
+                    <a:xfrm>
+                      <a:off x="0" y="0"/>
+                      <a:ext cx="5006340" cy="2453640"/>
+                    </a:xfrm>
+                    <a:prstGeom prst="rect">
+                      <a:avLst/>
+                    </a:prstGeom>
+                    <a:noFill/>
+                    <a:ln>
+                      <a:noFill/>
+                    </a:ln>
+                  </pic:spPr>
+                </pic:pic>
+              </a:graphicData>
+            </a:graphic>
+          </wp:anchor>
+        </w:drawing>
+      </w:r>
+      <w:proofErr w:type="spellStart"/>
+      <w:r>
+        <w:rPr>
+          <w:b/>
+          <w:bCs/>
+          <w:sz w:val="26"/>
+          <w:szCs w:val="26"/>
         </w:rPr>
         <w:t>ServiceComunicationTask</w:t>
       </w:r>
-    </w:p>
+      <w:proofErr w:type="spellEnd"/>
+    </w:p>
+    <w:p/>
+    <w:p/>
+    <w:p/>
+    <w:p/>
+    <w:p/>
+    <w:p/>
+    <w:p/>
+    <w:p/>
+    <w:p/>
     <w:p>
       <w:r>
         <w:t xml:space="preserve">Questo task si occupa della comunicazione seriale con il Garden Service, </w:t>
@@ -293,20 +657,116 @@
           <w:bCs/>
         </w:rPr>
       </w:pPr>
-      <w:r>
-        <w:rPr>
-          <w:b/>
-          <w:bCs/>
+    </w:p>
+    <w:p>
+      <w:pPr>
+        <w:rPr>
+          <w:b/>
+          <w:bCs/>
+          <w:sz w:val="26"/>
+          <w:szCs w:val="26"/>
+        </w:rPr>
+      </w:pPr>
+      <w:r>
+        <w:rPr>
+          <w:noProof/>
+          <w:sz w:val="26"/>
+          <w:szCs w:val="26"/>
+        </w:rPr>
+        <w:drawing>
+          <wp:anchor distT="0" distB="0" distL="114300" distR="114300" simplePos="0" relativeHeight="251661312" behindDoc="1" locked="0" layoutInCell="1" allowOverlap="1" wp14:anchorId="079CE948" wp14:editId="150C08AB">
+            <wp:simplePos x="0" y="0"/>
+            <wp:positionH relativeFrom="margin">
+              <wp:align>center</wp:align>
+            </wp:positionH>
+            <wp:positionV relativeFrom="paragraph">
+              <wp:posOffset>250825</wp:posOffset>
+            </wp:positionV>
+            <wp:extent cx="5029200" cy="2628900"/>
+            <wp:effectExtent l="0" t="0" r="0" b="0"/>
+            <wp:wrapNone/>
+            <wp:docPr id="6" name="Immagine 6"/>
+            <wp:cNvGraphicFramePr>
+              <a:graphicFrameLocks xmlns:a="http://schemas.openxmlformats.org/drawingml/2006/main" noChangeAspect="1"/>
+            </wp:cNvGraphicFramePr>
+            <a:graphic xmlns:a="http://schemas.openxmlformats.org/drawingml/2006/main">
+              <a:graphicData uri="http://schemas.openxmlformats.org/drawingml/2006/picture">
+                <pic:pic xmlns:pic="http://schemas.openxmlformats.org/drawingml/2006/picture">
+                  <pic:nvPicPr>
+                    <pic:cNvPr id="0" name="Picture 6"/>
+                    <pic:cNvPicPr>
+                      <a:picLocks noChangeAspect="1" noChangeArrowheads="1"/>
+                    </pic:cNvPicPr>
+                  </pic:nvPicPr>
+                  <pic:blipFill>
+                    <a:blip r:embed="rId10">
+                      <a:extLst>
+                        <a:ext uri="{28A0092B-C50C-407E-A947-70E740481C1C}">
+                          <a14:useLocalDpi xmlns:a14="http://schemas.microsoft.com/office/drawing/2010/main" val="0"/>
+                        </a:ext>
+                      </a:extLst>
+                    </a:blip>
+                    <a:srcRect/>
+                    <a:stretch>
+                      <a:fillRect/>
+                    </a:stretch>
+                  </pic:blipFill>
+                  <pic:spPr bwMode="auto">
+                    <a:xfrm>
+                      <a:off x="0" y="0"/>
+                      <a:ext cx="5029200" cy="2628900"/>
+                    </a:xfrm>
+                    <a:prstGeom prst="rect">
+                      <a:avLst/>
+                    </a:prstGeom>
+                    <a:noFill/>
+                    <a:ln>
+                      <a:noFill/>
+                    </a:ln>
+                  </pic:spPr>
+                </pic:pic>
+              </a:graphicData>
+            </a:graphic>
+          </wp:anchor>
+        </w:drawing>
+      </w:r>
+      <w:proofErr w:type="spellStart"/>
+      <w:r>
+        <w:rPr>
+          <w:b/>
+          <w:bCs/>
+          <w:sz w:val="26"/>
+          <w:szCs w:val="26"/>
         </w:rPr>
         <w:t>AppComunicationTask</w:t>
       </w:r>
-    </w:p>
+      <w:proofErr w:type="spellEnd"/>
+    </w:p>
+    <w:p/>
+    <w:p/>
+    <w:p/>
+    <w:p/>
+    <w:p/>
+    <w:p/>
+    <w:p/>
+    <w:p/>
+    <w:p/>
+    <w:p/>
+    <w:p/>
     <w:p>
       <w:r>
         <w:t>Questo task incapsula la comunicazione con la Garden App. Strutturalmente è molto simile al precedente task di comunicazione, presenta quindi i classici tre stati IDLE_STATE, SENDING e RECEIVING.</w:t>
       </w:r>
       <w:r>
-        <w:t xml:space="preserve"> Ha il medesimo comportamento in ricezione del ServiceComunicationTask, ma riceve i comandi manuali dall’applicazione</w:t>
+        <w:t xml:space="preserve"> Ha il medesimo comportamento in ricezione del </w:t>
+      </w:r>
+      <w:proofErr w:type="spellStart"/>
+      <w:r>
+        <w:t>ServiceComunicationTask</w:t>
+      </w:r>
+      <w:proofErr w:type="spellEnd"/>
+      <w:r>
+        <w:t>, ma riceve i comandi manuali dall’applicazione</w:t>
       </w:r>
       <w:r>
         <w:t xml:space="preserve"> tramite Bluetooth</w:t>
@@ -320,9 +780,19 @@
       <w:pPr>
         <w:pStyle w:val="Titolo2"/>
       </w:pPr>
-      <w:r>
-        <w:t>Garden sensorboard</w:t>
-      </w:r>
+    </w:p>
+    <w:p>
+      <w:pPr>
+        <w:pStyle w:val="Titolo2"/>
+      </w:pPr>
+      <w:r>
+        <w:t xml:space="preserve">Garden </w:t>
+      </w:r>
+      <w:proofErr w:type="spellStart"/>
+      <w:r>
+        <w:t>sensorboard</w:t>
+      </w:r>
+      <w:proofErr w:type="spellEnd"/>
     </w:p>
     <w:p/>
     <w:p>
@@ -357,15 +827,219 @@
     <w:p/>
     <w:p>
       <w:r>
+        <w:t>Questo è sicuramente il sottosistema più semplice, riceve dal service tramite richieste http GET le informazioni sullo stato del sistema e le mostra in output</w:t>
+      </w:r>
+      <w:r>
+        <w:t xml:space="preserve"> tramite una semplice GUI</w:t>
+      </w:r>
+      <w:r>
+        <w:t>.</w:t>
+      </w:r>
+    </w:p>
+    <w:p/>
+    <w:p>
+      <w:pPr>
+        <w:pStyle w:val="Titolo2"/>
+      </w:pPr>
+      <w:r>
+        <w:t>Circuito</w:t>
+      </w:r>
+    </w:p>
+    <w:p/>
+    <w:p>
+      <w:r>
+        <w:rPr>
+          <w:noProof/>
+        </w:rPr>
+        <w:drawing>
+          <wp:anchor distT="0" distB="0" distL="114300" distR="114300" simplePos="0" relativeHeight="251662336" behindDoc="1" locked="0" layoutInCell="1" allowOverlap="1" wp14:anchorId="7B059C16" wp14:editId="6514A450">
+            <wp:simplePos x="0" y="0"/>
+            <wp:positionH relativeFrom="margin">
+              <wp:align>right</wp:align>
+            </wp:positionH>
+            <wp:positionV relativeFrom="paragraph">
+              <wp:posOffset>6350</wp:posOffset>
+            </wp:positionV>
+            <wp:extent cx="6118860" cy="3268980"/>
+            <wp:effectExtent l="0" t="0" r="0" b="7620"/>
+            <wp:wrapNone/>
+            <wp:docPr id="7" name="Immagine 7"/>
+            <wp:cNvGraphicFramePr>
+              <a:graphicFrameLocks xmlns:a="http://schemas.openxmlformats.org/drawingml/2006/main" noChangeAspect="1"/>
+            </wp:cNvGraphicFramePr>
+            <a:graphic xmlns:a="http://schemas.openxmlformats.org/drawingml/2006/main">
+              <a:graphicData uri="http://schemas.openxmlformats.org/drawingml/2006/picture">
+                <pic:pic xmlns:pic="http://schemas.openxmlformats.org/drawingml/2006/picture">
+                  <pic:nvPicPr>
+                    <pic:cNvPr id="0" name="Picture 7"/>
+                    <pic:cNvPicPr>
+                      <a:picLocks noChangeAspect="1" noChangeArrowheads="1"/>
+                    </pic:cNvPicPr>
+                  </pic:nvPicPr>
+                  <pic:blipFill>
+                    <a:blip r:embed="rId11">
+                      <a:extLst>
+                        <a:ext uri="{28A0092B-C50C-407E-A947-70E740481C1C}">
+                          <a14:useLocalDpi xmlns:a14="http://schemas.microsoft.com/office/drawing/2010/main" val="0"/>
+                        </a:ext>
+                      </a:extLst>
+                    </a:blip>
+                    <a:srcRect/>
+                    <a:stretch>
+                      <a:fillRect/>
+                    </a:stretch>
+                  </pic:blipFill>
+                  <pic:spPr bwMode="auto">
+                    <a:xfrm>
+                      <a:off x="0" y="0"/>
+                      <a:ext cx="6118860" cy="3268980"/>
+                    </a:xfrm>
+                    <a:prstGeom prst="rect">
+                      <a:avLst/>
+                    </a:prstGeom>
+                    <a:noFill/>
+                    <a:ln>
+                      <a:noFill/>
+                    </a:ln>
+                  </pic:spPr>
+                </pic:pic>
+              </a:graphicData>
+            </a:graphic>
+          </wp:anchor>
+        </w:drawing>
+      </w:r>
+    </w:p>
+    <w:p/>
+    <w:p/>
+    <w:p/>
+    <w:p/>
+    <w:p/>
+    <w:p/>
+    <w:p/>
+    <w:p/>
+    <w:p/>
+    <w:p/>
+    <w:p/>
+    <w:p>
+      <w:pPr>
+        <w:jc w:val="center"/>
+        <w:rPr>
+          <w:i/>
+          <w:iCs/>
+        </w:rPr>
+      </w:pPr>
+      <w:r>
+        <w:rPr>
+          <w:i/>
+          <w:iCs/>
+        </w:rPr>
+        <w:t>Garden Controller</w:t>
+      </w:r>
+    </w:p>
+    <w:p>
+      <w:r>
+        <w:rPr>
+          <w:noProof/>
+        </w:rPr>
         <w:lastRenderedPageBreak/>
-        <w:t>Questo è sicuramente il sottosistema più semplice, riceve dal service tramite richieste http GET le informazioni sullo stato del sistema e le mostra in output</w:t>
-      </w:r>
-      <w:r>
-        <w:t xml:space="preserve"> tramite una semplice GUI</w:t>
-      </w:r>
-      <w:r>
-        <w:t>.</w:t>
-      </w:r>
+        <w:drawing>
+          <wp:anchor distT="0" distB="0" distL="114300" distR="114300" simplePos="0" relativeHeight="251663360" behindDoc="1" locked="0" layoutInCell="1" allowOverlap="1" wp14:anchorId="556C8744" wp14:editId="192CC9DA">
+            <wp:simplePos x="0" y="0"/>
+            <wp:positionH relativeFrom="margin">
+              <wp:align>right</wp:align>
+            </wp:positionH>
+            <wp:positionV relativeFrom="paragraph">
+              <wp:posOffset>6985</wp:posOffset>
+            </wp:positionV>
+            <wp:extent cx="6118860" cy="2667000"/>
+            <wp:effectExtent l="0" t="0" r="0" b="0"/>
+            <wp:wrapNone/>
+            <wp:docPr id="8" name="Immagine 8"/>
+            <wp:cNvGraphicFramePr>
+              <a:graphicFrameLocks xmlns:a="http://schemas.openxmlformats.org/drawingml/2006/main" noChangeAspect="1"/>
+            </wp:cNvGraphicFramePr>
+            <a:graphic xmlns:a="http://schemas.openxmlformats.org/drawingml/2006/main">
+              <a:graphicData uri="http://schemas.openxmlformats.org/drawingml/2006/picture">
+                <pic:pic xmlns:pic="http://schemas.openxmlformats.org/drawingml/2006/picture">
+                  <pic:nvPicPr>
+                    <pic:cNvPr id="0" name="Picture 8"/>
+                    <pic:cNvPicPr>
+                      <a:picLocks noChangeAspect="1" noChangeArrowheads="1"/>
+                    </pic:cNvPicPr>
+                  </pic:nvPicPr>
+                  <pic:blipFill>
+                    <a:blip r:embed="rId12">
+                      <a:extLst>
+                        <a:ext uri="{28A0092B-C50C-407E-A947-70E740481C1C}">
+                          <a14:useLocalDpi xmlns:a14="http://schemas.microsoft.com/office/drawing/2010/main" val="0"/>
+                        </a:ext>
+                      </a:extLst>
+                    </a:blip>
+                    <a:srcRect/>
+                    <a:stretch>
+                      <a:fillRect/>
+                    </a:stretch>
+                  </pic:blipFill>
+                  <pic:spPr bwMode="auto">
+                    <a:xfrm>
+                      <a:off x="0" y="0"/>
+                      <a:ext cx="6118860" cy="2667000"/>
+                    </a:xfrm>
+                    <a:prstGeom prst="rect">
+                      <a:avLst/>
+                    </a:prstGeom>
+                    <a:noFill/>
+                    <a:ln>
+                      <a:noFill/>
+                    </a:ln>
+                  </pic:spPr>
+                </pic:pic>
+              </a:graphicData>
+            </a:graphic>
+          </wp:anchor>
+        </w:drawing>
+      </w:r>
+    </w:p>
+    <w:p/>
+    <w:p/>
+    <w:p/>
+    <w:p/>
+    <w:p/>
+    <w:p/>
+    <w:p/>
+    <w:p/>
+    <w:p>
+      <w:pPr>
+        <w:rPr>
+          <w:i/>
+          <w:iCs/>
+        </w:rPr>
+      </w:pPr>
+    </w:p>
+    <w:p>
+      <w:pPr>
+        <w:jc w:val="center"/>
+        <w:rPr>
+          <w:i/>
+          <w:iCs/>
+        </w:rPr>
+      </w:pPr>
+      <w:r>
+        <w:rPr>
+          <w:i/>
+          <w:iCs/>
+        </w:rPr>
+        <w:t xml:space="preserve">Garden </w:t>
+      </w:r>
+      <w:proofErr w:type="spellStart"/>
+      <w:r>
+        <w:rPr>
+          <w:i/>
+          <w:iCs/>
+        </w:rPr>
+        <w:t>Sensorboard</w:t>
+      </w:r>
+      <w:proofErr w:type="spellEnd"/>
     </w:p>
     <w:sectPr>
       <w:pgSz w:w="11906" w:h="16838"/>

</xml_diff>